<commit_message>
added note for next yr
</commit_message>
<xml_diff>
--- a/08 Polymorphism/08 Polymorphism.docx
+++ b/08 Polymorphism/08 Polymorphism.docx
@@ -18,8 +18,36 @@
       <w:r>
         <w:t>Polymorphism</w:t>
       </w:r>
-    </w:p>
-    <w:p/>
+      <w:bookmarkStart w:id="0" w:name="_GoBack"/>
+      <w:bookmarkEnd w:id="0"/>
+    </w:p>
+    <w:p>
+      <w:pPr>
+        <w:rPr>
+          <w:color w:val="FF0000"/>
+        </w:rPr>
+      </w:pPr>
+      <w:r>
+        <w:rPr>
+          <w:color w:val="FF0000"/>
+        </w:rPr>
+        <w:t xml:space="preserve">Add for 2016: example of checking for object class equality, e.g. </w:t>
+      </w:r>
+      <w:proofErr w:type="gramStart"/>
+      <w:r>
+        <w:rPr>
+          <w:color w:val="FF0000"/>
+        </w:rPr>
+        <w:t>obj1.getClass(</w:t>
+      </w:r>
+      <w:proofErr w:type="gramEnd"/>
+      <w:r>
+        <w:rPr>
+          <w:color w:val="FF0000"/>
+        </w:rPr>
+        <w:t>).equals(obj2.getClass())</w:t>
+      </w:r>
+    </w:p>
     <w:p>
       <w:r>
         <w:rPr>
@@ -4192,8 +4220,6 @@
           <w:rStyle w:val="Code"/>
         </w:rPr>
       </w:pPr>
-      <w:bookmarkStart w:id="0" w:name="_GoBack"/>
-      <w:bookmarkEnd w:id="0"/>
       <w:r>
         <w:rPr>
           <w:rStyle w:val="Code"/>

</xml_diff>